<commit_message>
exam completed and heading up to result
</commit_message>
<xml_diff>
--- a/1st Term 1-5 2082 GSASS/Class 5/c-5, 1st term 2082/Class 5 Computer.docx
+++ b/1st Term 1-5 2082 GSASS/Class 5/c-5, 1st term 2082/Class 5 Computer.docx
@@ -83,17 +83,7 @@
                                 <w:sz w:val="32"/>
                                 <w:szCs w:val="32"/>
                               </w:rPr>
-                              <w:t>2</w:t>
-                            </w:r>
-                            <w:r>
-                              <w:rPr>
-                                <w:rFonts w:ascii="Times New Roman" w:hAnsi="Times New Roman" w:cs="Times New Roman"/>
-                                <w:b/>
-                                <w:bCs/>
-                                <w:sz w:val="32"/>
-                                <w:szCs w:val="32"/>
-                              </w:rPr>
-                              <w:t>5</w:t>
+                              <w:t>25</w:t>
                             </w:r>
                           </w:p>
                         </w:txbxContent>
@@ -141,17 +131,7 @@
                           <w:sz w:val="32"/>
                           <w:szCs w:val="32"/>
                         </w:rPr>
-                        <w:t>2</w:t>
-                      </w:r>
-                      <w:r>
-                        <w:rPr>
-                          <w:rFonts w:ascii="Times New Roman" w:hAnsi="Times New Roman" w:cs="Times New Roman"/>
-                          <w:b/>
-                          <w:bCs/>
-                          <w:sz w:val="32"/>
-                          <w:szCs w:val="32"/>
-                        </w:rPr>
-                        <w:t>5</w:t>
+                        <w:t>25</w:t>
                       </w:r>
                     </w:p>
                   </w:txbxContent>
@@ -349,6 +329,15 @@
           <w:sz w:val="28"/>
           <w:szCs w:val="28"/>
         </w:rPr>
+        <w:t xml:space="preserve"> </w:t>
+      </w:r>
+      <w:r>
+        <w:rPr>
+          <w:rFonts w:ascii="Times New Roman" w:hAnsi="Times New Roman" w:cs="Times New Roman"/>
+          <w:b/>
+          <w:sz w:val="28"/>
+          <w:szCs w:val="28"/>
+        </w:rPr>
         <w:t>5</w:t>
       </w:r>
       <w:r>
@@ -395,25 +384,7 @@
           <w:sz w:val="24"/>
           <w:szCs w:val="24"/>
         </w:rPr>
-        <w:t xml:space="preserve">Time: - 1 </w:t>
-      </w:r>
-      <w:r>
-        <w:rPr>
-          <w:rFonts w:ascii="Times New Roman" w:hAnsi="Times New Roman" w:cs="Times New Roman"/>
-          <w:b/>
-          <w:sz w:val="24"/>
-          <w:szCs w:val="24"/>
-        </w:rPr>
-        <w:t>hr</w:t>
-      </w:r>
-      <w:r>
-        <w:rPr>
-          <w:rFonts w:ascii="Times New Roman" w:hAnsi="Times New Roman" w:cs="Times New Roman"/>
-          <w:b/>
-          <w:sz w:val="24"/>
-          <w:szCs w:val="24"/>
-        </w:rPr>
-        <w:t>.</w:t>
+        <w:t>Time: - 1 hr.</w:t>
       </w:r>
       <w:r>
         <w:rPr>
@@ -564,7 +535,6 @@
               <w:rPr>
                 <w:rFonts w:ascii="Times New Roman" w:hAnsi="Times New Roman" w:cs="Times New Roman"/>
                 <w:noProof/>
-                <w:szCs w:val="22"/>
               </w:rPr>
               <mc:AlternateContent>
                 <mc:Choice Requires="wps">
@@ -2805,25 +2775,7 @@
           <w:sz w:val="28"/>
           <w:szCs w:val="24"/>
         </w:rPr>
-        <w:t xml:space="preserve">: </w:t>
-      </w:r>
-      <w:r>
-        <w:rPr>
-          <w:rFonts w:ascii="Times New Roman" w:hAnsi="Times New Roman" w:cs="Times New Roman"/>
-          <w:bCs/>
-          <w:sz w:val="28"/>
-          <w:szCs w:val="24"/>
-        </w:rPr>
-        <w:t>_____________________________________</w:t>
-      </w:r>
-      <w:r>
-        <w:rPr>
-          <w:rFonts w:ascii="Times New Roman" w:hAnsi="Times New Roman" w:cs="Times New Roman"/>
-          <w:bCs/>
-          <w:sz w:val="28"/>
-          <w:szCs w:val="24"/>
-        </w:rPr>
-        <w:t>__</w:t>
+        <w:t>: _______________________________________</w:t>
       </w:r>
     </w:p>
     <w:p>

</xml_diff>